<commit_message>
Made HW 3 doable
</commit_message>
<xml_diff>
--- a/Homework/Homework_3.docx
+++ b/Homework/Homework_3.docx
@@ -665,7 +665,7 @@
       <w:r>
         <w:drawing>
           <wp:inline>
-            <wp:extent cx="19189700" cy="9880600"/>
+            <wp:extent cx="19075400" cy="9880600"/>
             <wp:effectExtent b="0" l="0" r="0" t="0"/>
             <wp:docPr descr="" id="1" name="Picture"/>
             <a:graphic>
@@ -686,7 +686,7 @@
                   <pic:spPr bwMode="auto">
                     <a:xfrm>
                       <a:off x="0" y="0"/>
-                      <a:ext cx="19189700" cy="9880600"/>
+                      <a:ext cx="19075400" cy="9880600"/>
                     </a:xfrm>
                     <a:prstGeom prst="rect">
                       <a:avLst/>
@@ -769,7 +769,7 @@
         </w:numPr>
       </w:pPr>
       <w:r>
-        <w:t xml:space="preserve">Recalling that subgame perfect equilibrium for the repeated game must play a stage Nash equilibrium in the final stage attempt to identify a Nash equilibrium for the repeated game that is not a sequence of stage Nash profiles.</w:t>
+        <w:t xml:space="preserve">Recalling that subgame perfect equilibrium for the repeated game must play a stage Nash equilibrium in the final stage attempt to identify a subgame perfect Nash equilibrium for the repeated game that is not a sequence of stage Nash profiles.</w:t>
       </w:r>
     </w:p>
     <w:p>
@@ -940,6 +940,11 @@
                         <m:mcJc m:val="left"/>
                       </m:mcPr>
                     </m:mc>
+                    <m:mc>
+                      <m:mcPr>
+                        <m:mcJc m:val="left"/>
+                      </m:mcPr>
+                    </m:mc>
                   </m:mcs>
                 </m:mPr>
                 <m:mr>
@@ -950,11 +955,7 @@
                     </m:r>
                     <m:r>
                       <m:rPr/>
-                      <m:t>−</m:t>
-                    </m:r>
-                    <m:r>
-                      <m:rPr/>
-                      <m:t>1</m:t>
+                      <m:t>5</m:t>
                     </m:r>
                     <m:r>
                       <m:rPr/>
@@ -962,7 +963,7 @@
                     </m:r>
                     <m:r>
                       <m:rPr/>
-                      <m:t>1</m:t>
+                      <m:t>8</m:t>
                     </m:r>
                     <m:r>
                       <m:rPr/>
@@ -976,19 +977,15 @@
                     </m:r>
                     <m:r>
                       <m:rPr/>
+                      <m:t>0</m:t>
+                    </m:r>
+                    <m:r>
+                      <m:rPr/>
+                      <m:t>,</m:t>
+                    </m:r>
+                    <m:r>
+                      <m:rPr/>
                       <m:t>3</m:t>
-                    </m:r>
-                    <m:r>
-                      <m:rPr/>
-                      <m:t>,</m:t>
-                    </m:r>
-                    <m:r>
-                      <m:rPr/>
-                      <m:t>−</m:t>
-                    </m:r>
-                    <m:r>
-                      <m:rPr/>
-                      <m:t>7</m:t>
                     </m:r>
                     <m:r>
                       <m:rPr/>
@@ -1004,11 +1001,7 @@
                     </m:r>
                     <m:r>
                       <m:rPr/>
-                      <m:t>−</m:t>
-                    </m:r>
-                    <m:r>
-                      <m:rPr/>
-                      <m:t>2</m:t>
+                      <m:t>0</m:t>
                     </m:r>
                     <m:r>
                       <m:rPr/>
@@ -1016,7 +1009,7 @@
                     </m:r>
                     <m:r>
                       <m:rPr/>
-                      <m:t>6</m:t>
+                      <m:t>3</m:t>
                     </m:r>
                     <m:r>
                       <m:rPr/>
@@ -1030,7 +1023,7 @@
                     </m:r>
                     <m:r>
                       <m:rPr/>
-                      <m:t>2</m:t>
+                      <m:t>1</m:t>
                     </m:r>
                     <m:r>
                       <m:rPr/>
@@ -1038,7 +1031,53 @@
                     </m:r>
                     <m:r>
                       <m:rPr/>
-                      <m:t>2</m:t>
+                      <m:t>4</m:t>
+                    </m:r>
+                    <m:r>
+                      <m:rPr/>
+                      <m:t>)</m:t>
+                    </m:r>
+                  </m:e>
+                </m:mr>
+                <m:mr>
+                  <m:e>
+                    <m:r>
+                      <m:rPr/>
+                      <m:t>(</m:t>
+                    </m:r>
+                    <m:r>
+                      <m:rPr/>
+                      <m:t>1</m:t>
+                    </m:r>
+                    <m:r>
+                      <m:rPr/>
+                      <m:t>,</m:t>
+                    </m:r>
+                    <m:r>
+                      <m:rPr/>
+                      <m:t>6</m:t>
+                    </m:r>
+                    <m:r>
+                      <m:rPr/>
+                      <m:t>)</m:t>
+                    </m:r>
+                  </m:e>
+                  <m:e>
+                    <m:r>
+                      <m:rPr/>
+                      <m:t>(</m:t>
+                    </m:r>
+                    <m:r>
+                      <m:rPr/>
+                      <m:t>0</m:t>
+                    </m:r>
+                    <m:r>
+                      <m:rPr/>
+                      <m:t>,</m:t>
+                    </m:r>
+                    <m:r>
+                      <m:rPr/>
+                      <m:t>3</m:t>
                     </m:r>
                     <m:r>
                       <m:rPr/>
@@ -1096,7 +1135,7 @@
                     </m:r>
                     <m:r>
                       <m:rPr/>
-                      <m:t>5</m:t>
+                      <m:t>1</m:t>
                     </m:r>
                     <m:r>
                       <m:rPr/>
@@ -1118,7 +1157,7 @@
                     </m:r>
                     <m:r>
                       <m:rPr/>
-                      <m:t>2</m:t>
+                      <m:t>0</m:t>
                     </m:r>
                     <m:r>
                       <m:rPr/>
@@ -1126,7 +1165,7 @@
                     </m:r>
                     <m:r>
                       <m:rPr/>
-                      <m:t>0</m:t>
+                      <m:t>3</m:t>
                     </m:r>
                     <m:r>
                       <m:rPr/>
@@ -1140,7 +1179,11 @@
                     </m:r>
                     <m:r>
                       <m:rPr/>
-                      <m:t>6</m:t>
+                      <m:t>−</m:t>
+                    </m:r>
+                    <m:r>
+                      <m:rPr/>
+                      <m:t>1</m:t>
                     </m:r>
                     <m:r>
                       <m:rPr/>
@@ -1148,7 +1191,7 @@
                     </m:r>
                     <m:r>
                       <m:rPr/>
-                      <m:t>3</m:t>
+                      <m:t>1</m:t>
                     </m:r>
                     <m:r>
                       <m:rPr/>
@@ -1164,7 +1207,11 @@
                     </m:r>
                     <m:r>
                       <m:rPr/>
-                      <m:t>5</m:t>
+                      <m:t>−</m:t>
+                    </m:r>
+                    <m:r>
+                      <m:rPr/>
+                      <m:t>1</m:t>
                     </m:r>
                     <m:r>
                       <m:rPr/>
@@ -1172,7 +1219,7 @@
                     </m:r>
                     <m:r>
                       <m:rPr/>
-                      <m:t>2</m:t>
+                      <m:t>0</m:t>
                     </m:r>
                     <m:r>
                       <m:rPr/>
@@ -1186,6 +1233,10 @@
                     </m:r>
                     <m:r>
                       <m:rPr/>
+                      <m:t>−</m:t>
+                    </m:r>
+                    <m:r>
+                      <m:rPr/>
                       <m:t>1</m:t>
                     </m:r>
                     <m:r>
@@ -1194,7 +1245,11 @@
                     </m:r>
                     <m:r>
                       <m:rPr/>
-                      <m:t>3</m:t>
+                      <m:t>−</m:t>
+                    </m:r>
+                    <m:r>
+                      <m:rPr/>
+                      <m:t>1</m:t>
                     </m:r>
                     <m:r>
                       <m:rPr/>
@@ -1208,7 +1263,7 @@
                     </m:r>
                     <m:r>
                       <m:rPr/>
-                      <m:t>7</m:t>
+                      <m:t>0</m:t>
                     </m:r>
                     <m:r>
                       <m:rPr/>
@@ -1652,7 +1707,7 @@
 <file path=word/numbering.xml><?xml version="1.0" encoding="utf-8"?>
 <w:numbering xmlns:w="http://schemas.openxmlformats.org/wordprocessingml/2006/main">
   <w:abstractNum w:abstractNumId="0">
-    <w:nsid w:val="7efe6ce0"/>
+    <w:nsid w:val="eef07a4d"/>
     <w:multiLevelType w:val="multilevel"/>
     <w:lvl w:ilvl="0">
       <w:numFmt w:val="bullet"/>
@@ -1733,7 +1788,7 @@
     </w:lvl>
   </w:abstractNum>
   <w:abstractNum w:abstractNumId="2">
-    <w:nsid w:val="c977e605"/>
+    <w:nsid w:val="8d66d764"/>
     <w:multiLevelType w:val="multilevel"/>
     <w:lvl w:ilvl="0">
       <w:start w:val="1"/>
@@ -1821,7 +1876,7 @@
     </w:lvl>
   </w:abstractNum>
   <w:abstractNum w:abstractNumId="3">
-    <w:nsid w:val="a975c41f"/>
+    <w:nsid w:val="500a2ea4"/>
     <w:multiLevelType w:val="multilevel"/>
     <w:lvl w:ilvl="0">
       <w:start w:val="1"/>

</xml_diff>

<commit_message>
Got rid of question
</commit_message>
<xml_diff>
--- a/Homework/Homework_3.docx
+++ b/Homework/Homework_3.docx
@@ -716,17 +716,6 @@
         </w:numPr>
       </w:pPr>
       <w:r>
-        <w:t xml:space="preserve">Consider the game in exercise 3 of homework sheet 2. Assume that the vendors now position themselves sequentially. Model the game in extensive form and find the subgame perfect Nash equilibrium.</w:t>
-      </w:r>
-    </w:p>
-    <w:p>
-      <w:pPr>
-        <w:numPr>
-          <w:numId w:val="2"/>
-          <w:ilvl w:val="0"/>
-        </w:numPr>
-      </w:pPr>
-      <w:r>
         <w:t xml:space="preserve">For the following stage games:</w:t>
       </w:r>
     </w:p>
@@ -1707,7 +1696,7 @@
 <file path=word/numbering.xml><?xml version="1.0" encoding="utf-8"?>
 <w:numbering xmlns:w="http://schemas.openxmlformats.org/wordprocessingml/2006/main">
   <w:abstractNum w:abstractNumId="0">
-    <w:nsid w:val="eef07a4d"/>
+    <w:nsid w:val="cbd4a811"/>
     <w:multiLevelType w:val="multilevel"/>
     <w:lvl w:ilvl="0">
       <w:numFmt w:val="bullet"/>
@@ -1788,7 +1777,7 @@
     </w:lvl>
   </w:abstractNum>
   <w:abstractNum w:abstractNumId="2">
-    <w:nsid w:val="8d66d764"/>
+    <w:nsid w:val="c2da0356"/>
     <w:multiLevelType w:val="multilevel"/>
     <w:lvl w:ilvl="0">
       <w:start w:val="1"/>
@@ -1876,7 +1865,7 @@
     </w:lvl>
   </w:abstractNum>
   <w:abstractNum w:abstractNumId="3">
-    <w:nsid w:val="500a2ea4"/>
+    <w:nsid w:val="c2bdb30d"/>
     <w:multiLevelType w:val="multilevel"/>
     <w:lvl w:ilvl="0">
       <w:start w:val="1"/>

</xml_diff>

<commit_message>
fixed typo in question
</commit_message>
<xml_diff>
--- a/Homework/Homework_3.docx
+++ b/Homework/Homework_3.docx
@@ -938,7 +938,7 @@
                     </m:r>
                     <m:r>
                       <m:rPr/>
-                      <m:t>8</m:t>
+                      <m:t>4</m:t>
                     </m:r>
                     <m:r>
                       <m:rPr/>
@@ -1022,7 +1022,7 @@
                     </m:r>
                     <m:r>
                       <m:rPr/>
-                      <m:t>1</m:t>
+                      <m:t>3</m:t>
                     </m:r>
                     <m:r>
                       <m:rPr/>

</xml_diff>